<commit_message>
Gold toegevoegd aan styleguide
</commit_message>
<xml_diff>
--- a/Source/StyleGuide.docx
+++ b/Source/StyleGuide.docx
@@ -760,10 +760,13 @@
       </w:r>
       <w:proofErr w:type="spellEnd"/>
       <w:r>
-        <w:t xml:space="preserve"> walls</w:t>
-      </w:r>
-      <w:bookmarkStart w:id="0" w:name="_GoBack"/>
-      <w:bookmarkEnd w:id="0"/>
+        <w:t xml:space="preserve"> </w:t>
+      </w:r>
+      <w:proofErr w:type="spellStart"/>
+      <w:r>
+        <w:t>walls</w:t>
+      </w:r>
+      <w:proofErr w:type="spellEnd"/>
     </w:p>
     <w:p>
       <w:r>
@@ -1027,7 +1030,148 @@
         <w:t>Upgrade Icon (WORLD SPACE)</w:t>
       </w:r>
     </w:p>
-    <w:p/>
+    <w:p>
+      <w:r>
+        <w:br w:type="page"/>
+      </w:r>
+    </w:p>
+    <w:p>
+      <w:r>
+        <w:lastRenderedPageBreak/>
+        <w:t>GOLD</w:t>
+      </w:r>
+    </w:p>
+    <w:p>
+      <w:r>
+        <w:rPr>
+          <w:noProof/>
+        </w:rPr>
+        <w:drawing>
+          <wp:inline distT="0" distB="0" distL="0" distR="0" wp14:anchorId="65FDAB29" wp14:editId="728B03A7">
+            <wp:extent cx="2325041" cy="1535373"/>
+            <wp:effectExtent l="0" t="0" r="0" b="8255"/>
+            <wp:docPr id="3" name="Afbeelding 3" descr="Afbeeldingsresultaat voor gold coin 3d"/>
+            <wp:cNvGraphicFramePr>
+              <a:graphicFrameLocks xmlns:a="http://schemas.openxmlformats.org/drawingml/2006/main" noChangeAspect="1"/>
+            </wp:cNvGraphicFramePr>
+            <a:graphic xmlns:a="http://schemas.openxmlformats.org/drawingml/2006/main">
+              <a:graphicData uri="http://schemas.openxmlformats.org/drawingml/2006/picture">
+                <pic:pic xmlns:pic="http://schemas.openxmlformats.org/drawingml/2006/picture">
+                  <pic:nvPicPr>
+                    <pic:cNvPr id="0" name="Picture 1" descr="Afbeeldingsresultaat voor gold coin 3d"/>
+                    <pic:cNvPicPr>
+                      <a:picLocks noChangeAspect="1" noChangeArrowheads="1"/>
+                    </pic:cNvPicPr>
+                  </pic:nvPicPr>
+                  <pic:blipFill>
+                    <a:blip r:embed="rId18" cstate="print">
+                      <a:extLst>
+                        <a:ext uri="{28A0092B-C50C-407E-A947-70E740481C1C}">
+                          <a14:useLocalDpi xmlns:a14="http://schemas.microsoft.com/office/drawing/2010/main" val="0"/>
+                        </a:ext>
+                      </a:extLst>
+                    </a:blip>
+                    <a:srcRect/>
+                    <a:stretch>
+                      <a:fillRect/>
+                    </a:stretch>
+                  </pic:blipFill>
+                  <pic:spPr bwMode="auto">
+                    <a:xfrm>
+                      <a:off x="0" y="0"/>
+                      <a:ext cx="2331340" cy="1539533"/>
+                    </a:xfrm>
+                    <a:prstGeom prst="rect">
+                      <a:avLst/>
+                    </a:prstGeom>
+                    <a:noFill/>
+                    <a:ln>
+                      <a:noFill/>
+                    </a:ln>
+                  </pic:spPr>
+                </pic:pic>
+              </a:graphicData>
+            </a:graphic>
+          </wp:inline>
+        </w:drawing>
+      </w:r>
+    </w:p>
+    <w:p>
+      <w:r>
+        <w:t xml:space="preserve">Het idee dat wij hebben om met de </w:t>
+      </w:r>
+      <w:proofErr w:type="spellStart"/>
+      <w:r>
+        <w:t>currency</w:t>
+      </w:r>
+      <w:proofErr w:type="spellEnd"/>
+      <w:r>
+        <w:t xml:space="preserve"> om te gaan is;</w:t>
+      </w:r>
+    </w:p>
+    <w:p>
+      <w:pPr>
+        <w:pStyle w:val="Geenafstand"/>
+      </w:pPr>
+      <w:r>
+        <w:t xml:space="preserve">In het midden van het kasteel is een schatkamer. Hier komen de muntjes in te liggen. Telkens als je een </w:t>
+      </w:r>
+      <w:proofErr w:type="spellStart"/>
+      <w:r>
+        <w:t>enemy</w:t>
+      </w:r>
+      <w:proofErr w:type="spellEnd"/>
+      <w:r>
+        <w:t xml:space="preserve"> dood krijg je bijvoorbeeld 10gold. Dit valt dan als muntje uit het plafond van de schatkamer. Omdat wij de </w:t>
+      </w:r>
+      <w:proofErr w:type="spellStart"/>
+      <w:r>
+        <w:t>coins</w:t>
+      </w:r>
+      <w:proofErr w:type="spellEnd"/>
+      <w:r>
+        <w:t xml:space="preserve"> een </w:t>
+      </w:r>
+      <w:proofErr w:type="spellStart"/>
+      <w:r>
+        <w:t>rigidbody</w:t>
+      </w:r>
+      <w:proofErr w:type="spellEnd"/>
+      <w:r>
+        <w:t xml:space="preserve"> willen geven zullen deze een stapel gaan vormen die groeit.</w:t>
+      </w:r>
+    </w:p>
+    <w:p>
+      <w:pPr>
+        <w:pStyle w:val="Geenafstand"/>
+      </w:pPr>
+      <w:r>
+        <w:t xml:space="preserve">Als er een </w:t>
+      </w:r>
+      <w:proofErr w:type="spellStart"/>
+      <w:r>
+        <w:t>minion</w:t>
+      </w:r>
+      <w:proofErr w:type="spellEnd"/>
+      <w:r>
+        <w:t xml:space="preserve"> wordt gekocht verwijderen wij de ‘oudste </w:t>
+      </w:r>
+      <w:proofErr w:type="spellStart"/>
+      <w:r>
+        <w:t>coin</w:t>
+      </w:r>
+      <w:proofErr w:type="spellEnd"/>
+      <w:r>
+        <w:t>’ waardoor de hele stapel zal inkrimpen.</w:t>
+      </w:r>
+    </w:p>
+    <w:p>
+      <w:pPr>
+        <w:pStyle w:val="Geenafstand"/>
+      </w:pPr>
+      <w:bookmarkStart w:id="0" w:name="_GoBack"/>
+      <w:bookmarkEnd w:id="0"/>
+    </w:p>
     <w:sectPr>
       <w:pgSz w:w="11906" w:h="16838"/>
       <w:pgMar w:top="1417" w:right="1417" w:bottom="1417" w:left="1417" w:header="708" w:footer="708" w:gutter="0"/>

</xml_diff>

<commit_message>
Tank verwijderd, char models updated
</commit_message>
<xml_diff>
--- a/Source/StyleGuide.docx
+++ b/Source/StyleGuide.docx
@@ -143,6 +143,25 @@
       <w:r>
         <w:t xml:space="preserve"> speed, Medium attack, Medium Health</w:t>
       </w:r>
+      <w:r>
+        <w:t xml:space="preserve">, base model met </w:t>
+      </w:r>
+      <w:proofErr w:type="spellStart"/>
+      <w:r>
+        <w:t>knight</w:t>
+      </w:r>
+      <w:proofErr w:type="spellEnd"/>
+      <w:r>
+        <w:t xml:space="preserve"> </w:t>
+      </w:r>
+      <w:proofErr w:type="spellStart"/>
+      <w:r>
+        <w:t>attributes</w:t>
+      </w:r>
+      <w:proofErr w:type="spellEnd"/>
+      <w:r>
+        <w:t>.</w:t>
+      </w:r>
     </w:p>
     <w:p>
       <w:pPr>
@@ -150,117 +169,6 @@
       </w:pPr>
     </w:p>
     <w:p>
-      <w:pPr>
-        <w:pStyle w:val="Geenafstand"/>
-      </w:pPr>
-      <w:r>
-        <w:rPr>
-          <w:noProof/>
-        </w:rPr>
-        <w:drawing>
-          <wp:inline distT="0" distB="0" distL="0" distR="0" wp14:anchorId="3722F412" wp14:editId="13813613">
-            <wp:extent cx="1406261" cy="1819275"/>
-            <wp:effectExtent l="0" t="0" r="3810" b="0"/>
-            <wp:docPr id="6" name="Afbeelding 6" descr="Gerelateerde afbeelding"/>
-            <wp:cNvGraphicFramePr>
-              <a:graphicFrameLocks xmlns:a="http://schemas.openxmlformats.org/drawingml/2006/main" noChangeAspect="1"/>
-            </wp:cNvGraphicFramePr>
-            <a:graphic xmlns:a="http://schemas.openxmlformats.org/drawingml/2006/main">
-              <a:graphicData uri="http://schemas.openxmlformats.org/drawingml/2006/picture">
-                <pic:pic xmlns:pic="http://schemas.openxmlformats.org/drawingml/2006/picture">
-                  <pic:nvPicPr>
-                    <pic:cNvPr id="0" name="Picture 11" descr="Gerelateerde afbeelding"/>
-                    <pic:cNvPicPr>
-                      <a:picLocks noChangeAspect="1" noChangeArrowheads="1"/>
-                    </pic:cNvPicPr>
-                  </pic:nvPicPr>
-                  <pic:blipFill>
-                    <a:blip r:embed="rId6" cstate="print">
-                      <a:extLst>
-                        <a:ext uri="{28A0092B-C50C-407E-A947-70E740481C1C}">
-                          <a14:useLocalDpi xmlns:a14="http://schemas.microsoft.com/office/drawing/2010/main" val="0"/>
-                        </a:ext>
-                      </a:extLst>
-                    </a:blip>
-                    <a:srcRect/>
-                    <a:stretch>
-                      <a:fillRect/>
-                    </a:stretch>
-                  </pic:blipFill>
-                  <pic:spPr bwMode="auto">
-                    <a:xfrm>
-                      <a:off x="0" y="0"/>
-                      <a:ext cx="1423371" cy="1841410"/>
-                    </a:xfrm>
-                    <a:prstGeom prst="rect">
-                      <a:avLst/>
-                    </a:prstGeom>
-                    <a:noFill/>
-                    <a:ln>
-                      <a:noFill/>
-                    </a:ln>
-                  </pic:spPr>
-                </pic:pic>
-              </a:graphicData>
-            </a:graphic>
-          </wp:inline>
-        </w:drawing>
-      </w:r>
-      <w:r>
-        <w:rPr>
-          <w:noProof/>
-        </w:rPr>
-        <w:drawing>
-          <wp:inline distT="0" distB="0" distL="0" distR="0" wp14:anchorId="072F4C5C" wp14:editId="13D9F566">
-            <wp:extent cx="1301476" cy="1847850"/>
-            <wp:effectExtent l="0" t="0" r="0" b="0"/>
-            <wp:docPr id="7" name="Afbeelding 7" descr="Gerelateerde afbeelding"/>
-            <wp:cNvGraphicFramePr>
-              <a:graphicFrameLocks xmlns:a="http://schemas.openxmlformats.org/drawingml/2006/main" noChangeAspect="1"/>
-            </wp:cNvGraphicFramePr>
-            <a:graphic xmlns:a="http://schemas.openxmlformats.org/drawingml/2006/main">
-              <a:graphicData uri="http://schemas.openxmlformats.org/drawingml/2006/picture">
-                <pic:pic xmlns:pic="http://schemas.openxmlformats.org/drawingml/2006/picture">
-                  <pic:nvPicPr>
-                    <pic:cNvPr id="0" name="Picture 13" descr="Gerelateerde afbeelding"/>
-                    <pic:cNvPicPr>
-                      <a:picLocks noChangeAspect="1" noChangeArrowheads="1"/>
-                    </pic:cNvPicPr>
-                  </pic:nvPicPr>
-                  <pic:blipFill>
-                    <a:blip r:embed="rId7" cstate="print">
-                      <a:extLst>
-                        <a:ext uri="{28A0092B-C50C-407E-A947-70E740481C1C}">
-                          <a14:useLocalDpi xmlns:a14="http://schemas.microsoft.com/office/drawing/2010/main" val="0"/>
-                        </a:ext>
-                      </a:extLst>
-                    </a:blip>
-                    <a:srcRect/>
-                    <a:stretch>
-                      <a:fillRect/>
-                    </a:stretch>
-                  </pic:blipFill>
-                  <pic:spPr bwMode="auto">
-                    <a:xfrm>
-                      <a:off x="0" y="0"/>
-                      <a:ext cx="1315961" cy="1868416"/>
-                    </a:xfrm>
-                    <a:prstGeom prst="rect">
-                      <a:avLst/>
-                    </a:prstGeom>
-                    <a:noFill/>
-                    <a:ln>
-                      <a:noFill/>
-                    </a:ln>
-                  </pic:spPr>
-                </pic:pic>
-              </a:graphicData>
-            </a:graphic>
-          </wp:inline>
-        </w:drawing>
-      </w:r>
-    </w:p>
-    <w:p>
       <w:r>
         <w:t xml:space="preserve">Tank, Slow </w:t>
       </w:r>
@@ -271,6 +179,23 @@
       <w:proofErr w:type="spellEnd"/>
       <w:r>
         <w:t xml:space="preserve"> speed, Low attack, High Health</w:t>
+      </w:r>
+      <w:r>
+        <w:t xml:space="preserve">, is de </w:t>
+      </w:r>
+      <w:r>
+        <w:t>base</w:t>
+      </w:r>
+      <w:r>
+        <w:t xml:space="preserve"> model, maar </w:t>
+      </w:r>
+      <w:proofErr w:type="spellStart"/>
+      <w:r>
+        <w:t>size</w:t>
+      </w:r>
+      <w:proofErr w:type="spellEnd"/>
+      <w:r>
+        <w:t xml:space="preserve"> is vergroot.</w:t>
       </w:r>
     </w:p>
     <w:p>
@@ -296,7 +221,7 @@
                     </pic:cNvPicPr>
                   </pic:nvPicPr>
                   <pic:blipFill>
-                    <a:blip r:embed="rId8" cstate="print">
+                    <a:blip r:embed="rId6" cstate="print">
                       <a:extLst>
                         <a:ext uri="{28A0092B-C50C-407E-A947-70E740481C1C}">
                           <a14:useLocalDpi xmlns:a14="http://schemas.microsoft.com/office/drawing/2010/main" val="0"/>
@@ -361,6 +286,11 @@
       <w:r>
         <w:t xml:space="preserve"> Health</w:t>
       </w:r>
+      <w:r>
+        <w:t>, is de base model, met ander hoofd/helm, boog.</w:t>
+      </w:r>
+      <w:bookmarkStart w:id="0" w:name="_GoBack"/>
+      <w:bookmarkEnd w:id="0"/>
     </w:p>
     <w:p/>
     <w:p>
@@ -386,7 +316,7 @@
                     </pic:cNvPicPr>
                   </pic:nvPicPr>
                   <pic:blipFill>
-                    <a:blip r:embed="rId9" cstate="print">
+                    <a:blip r:embed="rId7" cstate="print">
                       <a:extLst>
                         <a:ext uri="{28A0092B-C50C-407E-A947-70E740481C1C}">
                           <a14:useLocalDpi xmlns:a14="http://schemas.microsoft.com/office/drawing/2010/main" val="0"/>
@@ -435,6 +365,15 @@
       <w:r>
         <w:t xml:space="preserve"> speed, High attack, Low Health</w:t>
       </w:r>
+      <w:r>
+        <w:t xml:space="preserve">, </w:t>
+      </w:r>
+      <w:r>
+        <w:t>is de base model, met ander hoofd/helm</w:t>
+      </w:r>
+      <w:r>
+        <w:t>, speer.</w:t>
+      </w:r>
     </w:p>
     <w:p>
       <w:pPr>
@@ -488,7 +427,7 @@
                     </pic:cNvPicPr>
                   </pic:nvPicPr>
                   <pic:blipFill>
-                    <a:blip r:embed="rId10" cstate="print">
+                    <a:blip r:embed="rId8" cstate="print">
                       <a:extLst>
                         <a:ext uri="{28A0092B-C50C-407E-A947-70E740481C1C}">
                           <a14:useLocalDpi xmlns:a14="http://schemas.microsoft.com/office/drawing/2010/main" val="0"/>
@@ -543,7 +482,7 @@
                     </pic:cNvPicPr>
                   </pic:nvPicPr>
                   <pic:blipFill>
-                    <a:blip r:embed="rId11" cstate="print">
+                    <a:blip r:embed="rId9" cstate="print">
                       <a:extLst>
                         <a:ext uri="{28A0092B-C50C-407E-A947-70E740481C1C}">
                           <a14:useLocalDpi xmlns:a14="http://schemas.microsoft.com/office/drawing/2010/main" val="0"/>
@@ -598,7 +537,7 @@
                     </pic:cNvPicPr>
                   </pic:nvPicPr>
                   <pic:blipFill>
-                    <a:blip r:embed="rId12" cstate="print">
+                    <a:blip r:embed="rId10" cstate="print">
                       <a:extLst>
                         <a:ext uri="{28A0092B-C50C-407E-A947-70E740481C1C}">
                           <a14:useLocalDpi xmlns:a14="http://schemas.microsoft.com/office/drawing/2010/main" val="0"/>
@@ -657,7 +596,7 @@
                     </pic:cNvPicPr>
                   </pic:nvPicPr>
                   <pic:blipFill>
-                    <a:blip r:embed="rId12" cstate="print">
+                    <a:blip r:embed="rId10" cstate="print">
                       <a:extLst>
                         <a:ext uri="{28A0092B-C50C-407E-A947-70E740481C1C}">
                           <a14:useLocalDpi xmlns:a14="http://schemas.microsoft.com/office/drawing/2010/main" val="0"/>
@@ -710,7 +649,7 @@
                     </pic:cNvPicPr>
                   </pic:nvPicPr>
                   <pic:blipFill>
-                    <a:blip r:embed="rId13" cstate="print">
+                    <a:blip r:embed="rId11" cstate="print">
                       <a:extLst>
                         <a:ext uri="{28A0092B-C50C-407E-A947-70E740481C1C}">
                           <a14:useLocalDpi xmlns:a14="http://schemas.microsoft.com/office/drawing/2010/main" val="0"/>
@@ -797,7 +736,7 @@
                     </pic:cNvPicPr>
                   </pic:nvPicPr>
                   <pic:blipFill>
-                    <a:blip r:embed="rId14">
+                    <a:blip r:embed="rId12">
                       <a:extLst>
                         <a:ext uri="{28A0092B-C50C-407E-A947-70E740481C1C}">
                           <a14:useLocalDpi xmlns:a14="http://schemas.microsoft.com/office/drawing/2010/main" val="0"/>
@@ -866,7 +805,7 @@
                     </pic:cNvPicPr>
                   </pic:nvPicPr>
                   <pic:blipFill>
-                    <a:blip r:embed="rId15" cstate="print">
+                    <a:blip r:embed="rId13" cstate="print">
                       <a:extLst>
                         <a:ext uri="{28A0092B-C50C-407E-A947-70E740481C1C}">
                           <a14:useLocalDpi xmlns:a14="http://schemas.microsoft.com/office/drawing/2010/main" val="0"/>
@@ -927,7 +866,7 @@
                     </pic:cNvPicPr>
                   </pic:nvPicPr>
                   <pic:blipFill>
-                    <a:blip r:embed="rId16" cstate="print">
+                    <a:blip r:embed="rId14" cstate="print">
                       <a:extLst>
                         <a:ext uri="{28A0092B-C50C-407E-A947-70E740481C1C}">
                           <a14:useLocalDpi xmlns:a14="http://schemas.microsoft.com/office/drawing/2010/main" val="0"/>
@@ -993,7 +932,7 @@
                     </pic:cNvPicPr>
                   </pic:nvPicPr>
                   <pic:blipFill>
-                    <a:blip r:embed="rId17">
+                    <a:blip r:embed="rId15">
                       <a:extLst>
                         <a:ext uri="{28A0092B-C50C-407E-A947-70E740481C1C}">
                           <a14:useLocalDpi xmlns:a14="http://schemas.microsoft.com/office/drawing/2010/main" val="0"/>
@@ -1064,7 +1003,7 @@
                     </pic:cNvPicPr>
                   </pic:nvPicPr>
                   <pic:blipFill>
-                    <a:blip r:embed="rId18" cstate="print">
+                    <a:blip r:embed="rId16" cstate="print">
                       <a:extLst>
                         <a:ext uri="{28A0092B-C50C-407E-A947-70E740481C1C}">
                           <a14:useLocalDpi xmlns:a14="http://schemas.microsoft.com/office/drawing/2010/main" val="0"/>
@@ -1169,8 +1108,6 @@
       <w:pPr>
         <w:pStyle w:val="Geenafstand"/>
       </w:pPr>
-      <w:bookmarkStart w:id="0" w:name="_GoBack"/>
-      <w:bookmarkEnd w:id="0"/>
     </w:p>
     <w:sectPr>
       <w:pgSz w:w="11906" w:h="16838"/>

</xml_diff>